<commit_message>
Some extra tasks completed
</commit_message>
<xml_diff>
--- a/Программно-аппаратные средства защиты информации/Курсовая работа/КР_Бардышев_А_А_N3346.docx
+++ b/Программно-аппаратные средства защиты информации/Курсовая работа/КР_Бардышев_А_А_N3346.docx
@@ -504,7 +504,7 @@
           <w:headerReference w:type="default" r:id="rId10"/>
           <w:footerReference w:type="default" r:id="rId11"/>
           <w:pgSz w:w="11906" w:h="16838"/>
-          <w:pgMar w:top="1134" w:right="850" w:bottom="1134" w:left="1701" w:header="708" w:footer="708" w:gutter="0"/>
+          <w:pgMar w:top="1134" w:right="567" w:bottom="1134" w:left="1701" w:header="709" w:footer="709" w:gutter="0"/>
           <w:pgNumType w:start="2"/>
           <w:cols w:space="708"/>
           <w:docGrid w:linePitch="360"/>
@@ -532,7 +532,6 @@
     </w:p>
     <w:p>
       <w:pPr>
-        <w:ind w:firstLine="567"/>
         <w:rPr>
           <w:sz w:val="28"/>
           <w:szCs w:val="28"/>
@@ -564,7 +563,6 @@
     </w:p>
     <w:p>
       <w:pPr>
-        <w:ind w:firstLine="567"/>
         <w:rPr>
           <w:sz w:val="28"/>
           <w:szCs w:val="28"/>
@@ -596,7 +594,6 @@
     </w:p>
     <w:p>
       <w:pPr>
-        <w:ind w:firstLine="567"/>
         <w:rPr>
           <w:sz w:val="28"/>
           <w:szCs w:val="28"/>
@@ -612,7 +609,6 @@
     </w:p>
     <w:p>
       <w:pPr>
-        <w:ind w:firstLine="567"/>
         <w:rPr>
           <w:sz w:val="28"/>
           <w:szCs w:val="28"/>
@@ -684,78 +680,182 @@
     </w:p>
     <w:p>
       <w:pPr>
+        <w:pStyle w:val="afff1"/>
         <w:numPr>
           <w:ilvl w:val="0"/>
-          <w:numId w:val="12"/>
+          <w:numId w:val="19"/>
         </w:numPr>
-        <w:rPr>
-          <w:sz w:val="28"/>
-          <w:szCs w:val="28"/>
-        </w:rPr>
-      </w:pPr>
-      <w:r>
-        <w:rPr>
-          <w:sz w:val="28"/>
-          <w:szCs w:val="28"/>
-        </w:rPr>
-        <w:t>Рассмотреть назначение и функции подсистемы.</w:t>
-      </w:r>
-    </w:p>
-    <w:p>
-      <w:pPr>
+        <w:tabs>
+          <w:tab w:val="clear" w:pos="720"/>
+          <w:tab w:val="num" w:pos="360"/>
+        </w:tabs>
+        <w:spacing w:before="0" w:beforeAutospacing="0" w:after="0" w:afterAutospacing="0" w:line="360" w:lineRule="auto"/>
+        <w:ind w:left="0" w:firstLine="709"/>
+        <w:jc w:val="both"/>
+        <w:rPr>
+          <w:sz w:val="28"/>
+          <w:szCs w:val="28"/>
+          <w:lang w:val="ru-RU"/>
+        </w:rPr>
+      </w:pPr>
+      <w:r>
+        <w:rPr>
+          <w:sz w:val="28"/>
+          <w:szCs w:val="28"/>
+          <w:lang w:val="ru-RU"/>
+        </w:rPr>
+        <w:t>р</w:t>
+      </w:r>
+      <w:r>
+        <w:rPr>
+          <w:sz w:val="28"/>
+          <w:szCs w:val="28"/>
+          <w:lang w:val="ru-RU"/>
+        </w:rPr>
+        <w:t>ассмотреть назначение и функции подсистемы</w:t>
+      </w:r>
+      <w:r>
+        <w:rPr>
+          <w:sz w:val="28"/>
+          <w:szCs w:val="28"/>
+          <w:lang w:val="ru-RU"/>
+        </w:rPr>
+        <w:t>;</w:t>
+      </w:r>
+    </w:p>
+    <w:p>
+      <w:pPr>
+        <w:pStyle w:val="afff1"/>
         <w:numPr>
           <w:ilvl w:val="0"/>
-          <w:numId w:val="12"/>
+          <w:numId w:val="19"/>
         </w:numPr>
-        <w:rPr>
-          <w:sz w:val="28"/>
-          <w:szCs w:val="28"/>
-        </w:rPr>
-      </w:pPr>
-      <w:r>
-        <w:rPr>
-          <w:sz w:val="28"/>
-          <w:szCs w:val="28"/>
-        </w:rPr>
-        <w:t>Изучить порядок настройки и основные параметры.</w:t>
-      </w:r>
-    </w:p>
-    <w:p>
-      <w:pPr>
+        <w:tabs>
+          <w:tab w:val="clear" w:pos="720"/>
+          <w:tab w:val="num" w:pos="360"/>
+        </w:tabs>
+        <w:spacing w:before="0" w:beforeAutospacing="0" w:after="0" w:afterAutospacing="0" w:line="360" w:lineRule="auto"/>
+        <w:ind w:left="0" w:firstLine="709"/>
+        <w:jc w:val="both"/>
+        <w:rPr>
+          <w:sz w:val="28"/>
+          <w:szCs w:val="28"/>
+          <w:lang w:val="ru-RU"/>
+        </w:rPr>
+      </w:pPr>
+      <w:r>
+        <w:rPr>
+          <w:sz w:val="28"/>
+          <w:szCs w:val="28"/>
+          <w:lang w:val="ru-RU"/>
+        </w:rPr>
+        <w:t>и</w:t>
+      </w:r>
+      <w:r>
+        <w:rPr>
+          <w:sz w:val="28"/>
+          <w:szCs w:val="28"/>
+          <w:lang w:val="ru-RU"/>
+        </w:rPr>
+        <w:t>зучить порядок настройки и основные параметры</w:t>
+      </w:r>
+      <w:r>
+        <w:rPr>
+          <w:sz w:val="28"/>
+          <w:szCs w:val="28"/>
+          <w:lang w:val="ru-RU"/>
+        </w:rPr>
+        <w:t>;</w:t>
+      </w:r>
+    </w:p>
+    <w:p>
+      <w:pPr>
+        <w:pStyle w:val="afff1"/>
         <w:numPr>
           <w:ilvl w:val="0"/>
-          <w:numId w:val="12"/>
+          <w:numId w:val="19"/>
         </w:numPr>
-        <w:rPr>
-          <w:sz w:val="28"/>
-          <w:szCs w:val="28"/>
-        </w:rPr>
-      </w:pPr>
-      <w:r>
-        <w:rPr>
-          <w:sz w:val="28"/>
-          <w:szCs w:val="28"/>
-        </w:rPr>
-        <w:t>Определить меры по контролю целостности и авторизованного запуска программ.</w:t>
-      </w:r>
-    </w:p>
-    <w:p>
-      <w:pPr>
+        <w:tabs>
+          <w:tab w:val="clear" w:pos="720"/>
+          <w:tab w:val="num" w:pos="360"/>
+        </w:tabs>
+        <w:spacing w:before="0" w:beforeAutospacing="0" w:after="0" w:afterAutospacing="0" w:line="360" w:lineRule="auto"/>
+        <w:ind w:left="0" w:firstLine="709"/>
+        <w:jc w:val="both"/>
+        <w:rPr>
+          <w:sz w:val="28"/>
+          <w:szCs w:val="28"/>
+          <w:lang w:val="ru-RU"/>
+        </w:rPr>
+      </w:pPr>
+      <w:r>
+        <w:rPr>
+          <w:sz w:val="28"/>
+          <w:szCs w:val="28"/>
+          <w:lang w:val="ru-RU"/>
+        </w:rPr>
+        <w:t>о</w:t>
+      </w:r>
+      <w:r>
+        <w:rPr>
+          <w:sz w:val="28"/>
+          <w:szCs w:val="28"/>
+          <w:lang w:val="ru-RU"/>
+        </w:rPr>
+        <w:t>пределить меры по контролю целостности и авторизованного запуска программ</w:t>
+      </w:r>
+      <w:r>
+        <w:rPr>
+          <w:sz w:val="28"/>
+          <w:szCs w:val="28"/>
+          <w:lang w:val="ru-RU"/>
+        </w:rPr>
+        <w:t>;</w:t>
+      </w:r>
+    </w:p>
+    <w:p>
+      <w:pPr>
+        <w:pStyle w:val="afff1"/>
         <w:numPr>
           <w:ilvl w:val="0"/>
-          <w:numId w:val="12"/>
+          <w:numId w:val="19"/>
         </w:numPr>
-        <w:rPr>
-          <w:sz w:val="28"/>
-          <w:szCs w:val="28"/>
-        </w:rPr>
-      </w:pPr>
-      <w:r>
-        <w:rPr>
-          <w:sz w:val="28"/>
-          <w:szCs w:val="28"/>
-        </w:rPr>
-        <w:t>Проанализировать преимущества и возможные ограничения механизма.</w:t>
+        <w:tabs>
+          <w:tab w:val="clear" w:pos="720"/>
+          <w:tab w:val="num" w:pos="360"/>
+        </w:tabs>
+        <w:spacing w:before="0" w:beforeAutospacing="0" w:after="0" w:afterAutospacing="0" w:line="360" w:lineRule="auto"/>
+        <w:ind w:left="0" w:firstLine="709"/>
+        <w:jc w:val="both"/>
+        <w:rPr>
+          <w:sz w:val="28"/>
+          <w:szCs w:val="28"/>
+          <w:lang w:val="ru-RU"/>
+        </w:rPr>
+      </w:pPr>
+      <w:r>
+        <w:rPr>
+          <w:sz w:val="28"/>
+          <w:szCs w:val="28"/>
+          <w:lang w:val="ru-RU"/>
+        </w:rPr>
+        <w:t>п</w:t>
+      </w:r>
+      <w:r>
+        <w:rPr>
+          <w:sz w:val="28"/>
+          <w:szCs w:val="28"/>
+          <w:lang w:val="ru-RU"/>
+        </w:rPr>
+        <w:t>роанализировать преимущества и возможные ограничения механизма</w:t>
+      </w:r>
+      <w:r>
+        <w:rPr>
+          <w:sz w:val="28"/>
+          <w:szCs w:val="28"/>
+          <w:lang w:val="ru-RU"/>
+        </w:rPr>
+        <w:t>.</w:t>
       </w:r>
     </w:p>
     <w:p>
@@ -1010,7 +1110,7 @@
       <w:pPr>
         <w:pStyle w:val="afff1"/>
         <w:spacing w:before="0" w:beforeAutospacing="0" w:after="0" w:afterAutospacing="0" w:line="360" w:lineRule="auto"/>
-        <w:ind w:firstLine="360"/>
+        <w:ind w:firstLine="708"/>
         <w:jc w:val="both"/>
         <w:rPr>
           <w:sz w:val="28"/>
@@ -1032,9 +1132,14 @@
         <w:pStyle w:val="afff1"/>
         <w:numPr>
           <w:ilvl w:val="0"/>
-          <w:numId w:val="13"/>
+          <w:numId w:val="19"/>
         </w:numPr>
+        <w:tabs>
+          <w:tab w:val="clear" w:pos="720"/>
+          <w:tab w:val="num" w:pos="360"/>
+        </w:tabs>
         <w:spacing w:before="0" w:beforeAutospacing="0" w:after="0" w:afterAutospacing="0" w:line="360" w:lineRule="auto"/>
+        <w:ind w:left="0" w:firstLine="709"/>
         <w:jc w:val="both"/>
         <w:rPr>
           <w:sz w:val="28"/>
@@ -1056,9 +1161,14 @@
         <w:pStyle w:val="afff1"/>
         <w:numPr>
           <w:ilvl w:val="0"/>
-          <w:numId w:val="13"/>
+          <w:numId w:val="19"/>
         </w:numPr>
+        <w:tabs>
+          <w:tab w:val="clear" w:pos="720"/>
+          <w:tab w:val="num" w:pos="360"/>
+        </w:tabs>
         <w:spacing w:before="0" w:beforeAutospacing="0" w:after="0" w:afterAutospacing="0" w:line="360" w:lineRule="auto"/>
+        <w:ind w:left="0" w:firstLine="709"/>
         <w:jc w:val="both"/>
         <w:rPr>
           <w:sz w:val="28"/>
@@ -1080,9 +1190,14 @@
         <w:pStyle w:val="afff1"/>
         <w:numPr>
           <w:ilvl w:val="0"/>
-          <w:numId w:val="13"/>
+          <w:numId w:val="19"/>
         </w:numPr>
+        <w:tabs>
+          <w:tab w:val="clear" w:pos="720"/>
+          <w:tab w:val="num" w:pos="360"/>
+        </w:tabs>
         <w:spacing w:before="0" w:beforeAutospacing="0" w:after="0" w:afterAutospacing="0" w:line="360" w:lineRule="auto"/>
+        <w:ind w:left="0" w:firstLine="709"/>
         <w:jc w:val="both"/>
         <w:rPr>
           <w:sz w:val="28"/>
@@ -1104,9 +1219,14 @@
         <w:pStyle w:val="afff1"/>
         <w:numPr>
           <w:ilvl w:val="0"/>
-          <w:numId w:val="13"/>
+          <w:numId w:val="19"/>
         </w:numPr>
+        <w:tabs>
+          <w:tab w:val="clear" w:pos="720"/>
+          <w:tab w:val="num" w:pos="360"/>
+        </w:tabs>
         <w:spacing w:before="0" w:beforeAutospacing="0" w:after="0" w:afterAutospacing="0" w:line="360" w:lineRule="auto"/>
+        <w:ind w:left="0" w:firstLine="709"/>
         <w:jc w:val="both"/>
         <w:rPr>
           <w:sz w:val="28"/>
@@ -1167,7 +1287,7 @@
       <w:pPr>
         <w:pStyle w:val="afff1"/>
         <w:spacing w:before="0" w:beforeAutospacing="0" w:after="0" w:afterAutospacing="0" w:line="360" w:lineRule="auto"/>
-        <w:ind w:firstLine="360"/>
+        <w:ind w:firstLine="709"/>
         <w:jc w:val="both"/>
         <w:rPr>
           <w:sz w:val="28"/>
@@ -1189,9 +1309,13 @@
         <w:pStyle w:val="afff1"/>
         <w:numPr>
           <w:ilvl w:val="0"/>
-          <w:numId w:val="14"/>
+          <w:numId w:val="20"/>
         </w:numPr>
+        <w:tabs>
+          <w:tab w:val="clear" w:pos="720"/>
+        </w:tabs>
         <w:spacing w:before="0" w:beforeAutospacing="0" w:after="0" w:afterAutospacing="0" w:line="360" w:lineRule="auto"/>
+        <w:ind w:left="0" w:firstLine="709"/>
         <w:jc w:val="both"/>
         <w:rPr>
           <w:sz w:val="28"/>
@@ -1211,9 +1335,13 @@
         <w:pStyle w:val="afff1"/>
         <w:numPr>
           <w:ilvl w:val="0"/>
-          <w:numId w:val="14"/>
+          <w:numId w:val="20"/>
         </w:numPr>
+        <w:tabs>
+          <w:tab w:val="clear" w:pos="720"/>
+        </w:tabs>
         <w:spacing w:before="0" w:beforeAutospacing="0" w:after="0" w:afterAutospacing="0" w:line="360" w:lineRule="auto"/>
+        <w:ind w:left="0" w:firstLine="709"/>
         <w:jc w:val="both"/>
         <w:rPr>
           <w:sz w:val="28"/>
@@ -1236,9 +1364,13 @@
         <w:pStyle w:val="afff1"/>
         <w:numPr>
           <w:ilvl w:val="0"/>
-          <w:numId w:val="14"/>
+          <w:numId w:val="20"/>
         </w:numPr>
+        <w:tabs>
+          <w:tab w:val="clear" w:pos="720"/>
+        </w:tabs>
         <w:spacing w:before="0" w:beforeAutospacing="0" w:after="0" w:afterAutospacing="0" w:line="360" w:lineRule="auto"/>
+        <w:ind w:left="0" w:firstLine="709"/>
         <w:jc w:val="both"/>
         <w:rPr>
           <w:sz w:val="28"/>
@@ -1309,7 +1441,7 @@
       <w:pPr>
         <w:pStyle w:val="afff1"/>
         <w:spacing w:before="0" w:beforeAutospacing="0" w:after="0" w:afterAutospacing="0" w:line="360" w:lineRule="auto"/>
-        <w:ind w:firstLine="360"/>
+        <w:ind w:firstLine="708"/>
         <w:jc w:val="both"/>
         <w:rPr>
           <w:sz w:val="28"/>
@@ -1363,7 +1495,11 @@
           <w:ilvl w:val="0"/>
           <w:numId w:val="15"/>
         </w:numPr>
+        <w:tabs>
+          <w:tab w:val="clear" w:pos="720"/>
+        </w:tabs>
         <w:spacing w:before="0" w:beforeAutospacing="0" w:after="0" w:afterAutospacing="0" w:line="360" w:lineRule="auto"/>
+        <w:ind w:left="0" w:firstLine="709"/>
         <w:jc w:val="both"/>
         <w:rPr>
           <w:sz w:val="28"/>
@@ -1377,7 +1513,22 @@
           <w:szCs w:val="28"/>
           <w:lang w:val="ru-RU"/>
         </w:rPr>
-        <w:t>Включение режима контроля целостности файлов.</w:t>
+        <w:t>в</w:t>
+      </w:r>
+      <w:r>
+        <w:rPr>
+          <w:sz w:val="28"/>
+          <w:szCs w:val="28"/>
+          <w:lang w:val="ru-RU"/>
+        </w:rPr>
+        <w:t>ключение режима контроля целостности файлов</w:t>
+      </w:r>
+      <w:r>
+        <w:rPr>
+          <w:sz w:val="28"/>
+          <w:szCs w:val="28"/>
+        </w:rPr>
+        <w:t>;</w:t>
       </w:r>
     </w:p>
     <w:p>
@@ -1387,7 +1538,11 @@
           <w:ilvl w:val="0"/>
           <w:numId w:val="15"/>
         </w:numPr>
+        <w:tabs>
+          <w:tab w:val="clear" w:pos="720"/>
+        </w:tabs>
         <w:spacing w:before="0" w:beforeAutospacing="0" w:after="0" w:afterAutospacing="0" w:line="360" w:lineRule="auto"/>
+        <w:ind w:left="0" w:firstLine="709"/>
         <w:jc w:val="both"/>
         <w:rPr>
           <w:sz w:val="28"/>
@@ -1401,7 +1556,15 @@
           <w:szCs w:val="28"/>
           <w:lang w:val="ru-RU"/>
         </w:rPr>
-        <w:t xml:space="preserve">Добавление системных и прикладных программ в </w:t>
+        <w:t>д</w:t>
+      </w:r>
+      <w:r>
+        <w:rPr>
+          <w:sz w:val="28"/>
+          <w:szCs w:val="28"/>
+          <w:lang w:val="ru-RU"/>
+        </w:rPr>
+        <w:t xml:space="preserve">обавление системных и прикладных программ в </w:t>
       </w:r>
       <w:r>
         <w:rPr>
@@ -1419,7 +1582,7 @@
           <w:szCs w:val="28"/>
           <w:lang w:val="ru-RU"/>
         </w:rPr>
-        <w:t>.</w:t>
+        <w:t>;</w:t>
       </w:r>
     </w:p>
     <w:p>
@@ -1429,7 +1592,11 @@
           <w:ilvl w:val="0"/>
           <w:numId w:val="15"/>
         </w:numPr>
+        <w:tabs>
+          <w:tab w:val="clear" w:pos="720"/>
+        </w:tabs>
         <w:spacing w:before="0" w:beforeAutospacing="0" w:after="0" w:afterAutospacing="0" w:line="360" w:lineRule="auto"/>
+        <w:ind w:left="0" w:firstLine="709"/>
         <w:jc w:val="both"/>
         <w:rPr>
           <w:sz w:val="28"/>
@@ -1443,7 +1610,15 @@
           <w:szCs w:val="28"/>
           <w:lang w:val="ru-RU"/>
         </w:rPr>
-        <w:t xml:space="preserve">Установка атрибутов </w:t>
+        <w:t>у</w:t>
+      </w:r>
+      <w:r>
+        <w:rPr>
+          <w:sz w:val="28"/>
+          <w:szCs w:val="28"/>
+          <w:lang w:val="ru-RU"/>
+        </w:rPr>
+        <w:t xml:space="preserve">становка атрибутов </w:t>
       </w:r>
       <w:r>
         <w:rPr>
@@ -1514,7 +1689,7 @@
       <w:pPr>
         <w:pStyle w:val="afff1"/>
         <w:spacing w:before="0" w:beforeAutospacing="0" w:after="0" w:afterAutospacing="0" w:line="360" w:lineRule="auto"/>
-        <w:ind w:firstLine="360"/>
+        <w:ind w:firstLine="708"/>
         <w:jc w:val="both"/>
         <w:rPr>
           <w:sz w:val="28"/>
@@ -1598,149 +1773,6 @@
         <w:t>Активация режима ЗПС</w:t>
       </w:r>
       <w:bookmarkEnd w:id="6"/>
-    </w:p>
-    <w:p>
-      <w:pPr>
-        <w:pStyle w:val="afff1"/>
-        <w:spacing w:before="0" w:beforeAutospacing="0" w:after="0" w:afterAutospacing="0" w:line="360" w:lineRule="auto"/>
-        <w:ind w:firstLine="360"/>
-        <w:jc w:val="both"/>
-        <w:rPr>
-          <w:sz w:val="28"/>
-          <w:szCs w:val="28"/>
-        </w:rPr>
-      </w:pPr>
-      <w:r>
-        <w:rPr>
-          <w:sz w:val="28"/>
-          <w:szCs w:val="28"/>
-        </w:rPr>
-        <w:t>После формирования базы:</w:t>
-      </w:r>
-    </w:p>
-    <w:p>
-      <w:pPr>
-        <w:pStyle w:val="afff1"/>
-        <w:numPr>
-          <w:ilvl w:val="0"/>
-          <w:numId w:val="16"/>
-        </w:numPr>
-        <w:spacing w:before="0" w:beforeAutospacing="0" w:after="0" w:afterAutospacing="0" w:line="360" w:lineRule="auto"/>
-        <w:jc w:val="both"/>
-        <w:rPr>
-          <w:sz w:val="28"/>
-          <w:szCs w:val="28"/>
-          <w:lang w:val="ru-RU"/>
-        </w:rPr>
-      </w:pPr>
-      <w:r>
-        <w:rPr>
-          <w:sz w:val="28"/>
-          <w:szCs w:val="28"/>
-          <w:lang w:val="ru-RU"/>
-        </w:rPr>
-        <w:t xml:space="preserve">включается режим </w:t>
-      </w:r>
-      <w:r>
-        <w:rPr>
-          <w:sz w:val="28"/>
-          <w:szCs w:val="28"/>
-          <w:lang w:val="ru-RU"/>
-        </w:rPr>
-        <w:t>«</w:t>
-      </w:r>
-      <w:r>
-        <w:rPr>
-          <w:sz w:val="28"/>
-          <w:szCs w:val="28"/>
-          <w:lang w:val="ru-RU"/>
-        </w:rPr>
-        <w:t>Замкнутая программная среда</w:t>
-      </w:r>
-      <w:r>
-        <w:rPr>
-          <w:sz w:val="28"/>
-          <w:szCs w:val="28"/>
-          <w:lang w:val="ru-RU"/>
-        </w:rPr>
-        <w:t>»</w:t>
-      </w:r>
-      <w:r>
-        <w:rPr>
-          <w:sz w:val="28"/>
-          <w:szCs w:val="28"/>
-          <w:lang w:val="ru-RU"/>
-        </w:rPr>
-        <w:t>;</w:t>
-      </w:r>
-    </w:p>
-    <w:p>
-      <w:pPr>
-        <w:pStyle w:val="afff1"/>
-        <w:numPr>
-          <w:ilvl w:val="0"/>
-          <w:numId w:val="16"/>
-        </w:numPr>
-        <w:spacing w:before="0" w:beforeAutospacing="0" w:after="0" w:afterAutospacing="0" w:line="360" w:lineRule="auto"/>
-        <w:jc w:val="both"/>
-        <w:rPr>
-          <w:sz w:val="28"/>
-          <w:szCs w:val="28"/>
-          <w:lang w:val="ru-RU"/>
-        </w:rPr>
-      </w:pPr>
-      <w:r>
-        <w:rPr>
-          <w:sz w:val="28"/>
-          <w:szCs w:val="28"/>
-          <w:lang w:val="ru-RU"/>
-        </w:rPr>
-        <w:t>все процессы и файлы, отсутствующие в доверенной базе, блокируются;</w:t>
-      </w:r>
-    </w:p>
-    <w:p>
-      <w:pPr>
-        <w:pStyle w:val="afff1"/>
-        <w:numPr>
-          <w:ilvl w:val="0"/>
-          <w:numId w:val="16"/>
-        </w:numPr>
-        <w:spacing w:before="0" w:beforeAutospacing="0" w:after="0" w:afterAutospacing="0" w:line="360" w:lineRule="auto"/>
-        <w:jc w:val="both"/>
-        <w:rPr>
-          <w:sz w:val="28"/>
-          <w:szCs w:val="28"/>
-          <w:lang w:val="ru-RU"/>
-        </w:rPr>
-      </w:pPr>
-      <w:r>
-        <w:rPr>
-          <w:sz w:val="28"/>
-          <w:szCs w:val="28"/>
-          <w:lang w:val="ru-RU"/>
-        </w:rPr>
-        <w:t>пользователю выдаётся сообщение об отказе в запуске неразрешённого приложения.</w:t>
-      </w:r>
-    </w:p>
-    <w:p>
-      <w:pPr>
-        <w:pStyle w:val="3"/>
-        <w:rPr>
-          <w:rFonts w:cs="Times New Roman"/>
-          <w:sz w:val="28"/>
-          <w:szCs w:val="28"/>
-        </w:rPr>
-      </w:pPr>
-      <w:bookmarkStart w:id="7" w:name="_Toc213604725"/>
-      <w:r>
-        <w:rPr>
-          <w:rFonts w:cs="Times New Roman"/>
-          <w:sz w:val="28"/>
-          <w:szCs w:val="28"/>
-        </w:rPr>
-        <w:t>Контроль и аудит</w:t>
-      </w:r>
-      <w:bookmarkEnd w:id="7"/>
     </w:p>
     <w:p>
       <w:pPr>
@@ -1751,35 +1783,151 @@
         <w:rPr>
           <w:sz w:val="28"/>
           <w:szCs w:val="28"/>
-          <w:lang w:val="ru-RU"/>
-        </w:rPr>
-      </w:pPr>
-      <w:r>
-        <w:rPr>
-          <w:sz w:val="28"/>
-          <w:szCs w:val="28"/>
-          <w:lang w:val="ru-RU"/>
-        </w:rPr>
-        <w:t xml:space="preserve">Все события, связанные с отказами в запуске, фиксируются в </w:t>
-      </w:r>
-      <w:r>
-        <w:rPr>
-          <w:b/>
-          <w:bCs/>
-          <w:sz w:val="28"/>
-          <w:szCs w:val="28"/>
-          <w:lang w:val="ru-RU"/>
-        </w:rPr>
-        <w:t>журнале безопасности</w:t>
-      </w:r>
-      <w:r>
-        <w:rPr>
-          <w:sz w:val="28"/>
-          <w:szCs w:val="28"/>
-          <w:lang w:val="ru-RU"/>
-        </w:rPr>
-        <w:t xml:space="preserve"> Secret Net.</w:t>
-      </w:r>
+        </w:rPr>
+      </w:pPr>
+      <w:r>
+        <w:rPr>
+          <w:sz w:val="28"/>
+          <w:szCs w:val="28"/>
+        </w:rPr>
+        <w:t>После формирования базы:</w:t>
+      </w:r>
+    </w:p>
+    <w:p>
+      <w:pPr>
+        <w:pStyle w:val="afff1"/>
+        <w:numPr>
+          <w:ilvl w:val="0"/>
+          <w:numId w:val="20"/>
+        </w:numPr>
+        <w:tabs>
+          <w:tab w:val="clear" w:pos="720"/>
+        </w:tabs>
+        <w:spacing w:before="0" w:beforeAutospacing="0" w:after="0" w:afterAutospacing="0" w:line="360" w:lineRule="auto"/>
+        <w:ind w:left="0" w:firstLine="709"/>
+        <w:jc w:val="both"/>
+        <w:rPr>
+          <w:sz w:val="28"/>
+          <w:szCs w:val="28"/>
+          <w:lang w:val="ru-RU"/>
+        </w:rPr>
+      </w:pPr>
+      <w:r>
+        <w:rPr>
+          <w:sz w:val="28"/>
+          <w:szCs w:val="28"/>
+          <w:lang w:val="ru-RU"/>
+        </w:rPr>
+        <w:t xml:space="preserve">включается режим </w:t>
+      </w:r>
+      <w:r>
+        <w:rPr>
+          <w:sz w:val="28"/>
+          <w:szCs w:val="28"/>
+          <w:lang w:val="ru-RU"/>
+        </w:rPr>
+        <w:t>«</w:t>
+      </w:r>
+      <w:r>
+        <w:rPr>
+          <w:sz w:val="28"/>
+          <w:szCs w:val="28"/>
+          <w:lang w:val="ru-RU"/>
+        </w:rPr>
+        <w:t>Замкнутая программная среда</w:t>
+      </w:r>
+      <w:r>
+        <w:rPr>
+          <w:sz w:val="28"/>
+          <w:szCs w:val="28"/>
+          <w:lang w:val="ru-RU"/>
+        </w:rPr>
+        <w:t>»</w:t>
+      </w:r>
+      <w:r>
+        <w:rPr>
+          <w:sz w:val="28"/>
+          <w:szCs w:val="28"/>
+          <w:lang w:val="ru-RU"/>
+        </w:rPr>
+        <w:t>;</w:t>
+      </w:r>
+    </w:p>
+    <w:p>
+      <w:pPr>
+        <w:pStyle w:val="afff1"/>
+        <w:numPr>
+          <w:ilvl w:val="0"/>
+          <w:numId w:val="20"/>
+        </w:numPr>
+        <w:tabs>
+          <w:tab w:val="clear" w:pos="720"/>
+        </w:tabs>
+        <w:spacing w:before="0" w:beforeAutospacing="0" w:after="0" w:afterAutospacing="0" w:line="360" w:lineRule="auto"/>
+        <w:ind w:left="0" w:firstLine="709"/>
+        <w:jc w:val="both"/>
+        <w:rPr>
+          <w:sz w:val="28"/>
+          <w:szCs w:val="28"/>
+          <w:lang w:val="ru-RU"/>
+        </w:rPr>
+      </w:pPr>
+      <w:r>
+        <w:rPr>
+          <w:sz w:val="28"/>
+          <w:szCs w:val="28"/>
+          <w:lang w:val="ru-RU"/>
+        </w:rPr>
+        <w:t>все процессы и файлы, отсутствующие в доверенной базе, блокируются;</w:t>
+      </w:r>
+    </w:p>
+    <w:p>
+      <w:pPr>
+        <w:pStyle w:val="afff1"/>
+        <w:numPr>
+          <w:ilvl w:val="0"/>
+          <w:numId w:val="20"/>
+        </w:numPr>
+        <w:tabs>
+          <w:tab w:val="clear" w:pos="720"/>
+        </w:tabs>
+        <w:spacing w:before="0" w:beforeAutospacing="0" w:after="0" w:afterAutospacing="0" w:line="360" w:lineRule="auto"/>
+        <w:ind w:left="0" w:firstLine="709"/>
+        <w:jc w:val="both"/>
+        <w:rPr>
+          <w:sz w:val="28"/>
+          <w:szCs w:val="28"/>
+          <w:lang w:val="ru-RU"/>
+        </w:rPr>
+      </w:pPr>
+      <w:r>
+        <w:rPr>
+          <w:sz w:val="28"/>
+          <w:szCs w:val="28"/>
+          <w:lang w:val="ru-RU"/>
+        </w:rPr>
+        <w:t>пользователю выдаётся сообщение об отказе в запуске неразрешённого приложения.</w:t>
+      </w:r>
+    </w:p>
+    <w:p>
+      <w:pPr>
+        <w:pStyle w:val="3"/>
+        <w:rPr>
+          <w:rFonts w:cs="Times New Roman"/>
+          <w:sz w:val="28"/>
+          <w:szCs w:val="28"/>
+        </w:rPr>
+      </w:pPr>
+      <w:bookmarkStart w:id="7" w:name="_Toc213604725"/>
+      <w:r>
+        <w:rPr>
+          <w:rFonts w:cs="Times New Roman"/>
+          <w:sz w:val="28"/>
+          <w:szCs w:val="28"/>
+        </w:rPr>
+        <w:t>Контроль и аудит</w:t>
+      </w:r>
+      <w:bookmarkEnd w:id="7"/>
     </w:p>
     <w:p>
       <w:pPr>
@@ -1799,34 +1947,74 @@
           <w:szCs w:val="28"/>
           <w:lang w:val="ru-RU"/>
         </w:rPr>
-        <w:t>Администратор может просматривать логи, отслеживать попытки запуска неразрешённых программ и формировать отчёты для анализа.</w:t>
-      </w:r>
-    </w:p>
-    <w:p>
-      <w:pPr>
-        <w:pStyle w:val="2"/>
-        <w:rPr>
-          <w:rFonts w:cs="Times New Roman"/>
-          <w:sz w:val="28"/>
-          <w:szCs w:val="28"/>
-        </w:rPr>
-      </w:pPr>
-      <w:bookmarkStart w:id="8" w:name="_Toc213604726"/>
-      <w:r>
-        <w:rPr>
-          <w:rFonts w:cs="Times New Roman"/>
-          <w:sz w:val="28"/>
-          <w:szCs w:val="28"/>
-        </w:rPr>
-        <w:t>Преимущества и ограничения ЗПС</w:t>
-      </w:r>
-      <w:bookmarkEnd w:id="8"/>
+        <w:t xml:space="preserve">Все события, связанные с отказами в запуске, фиксируются в </w:t>
+      </w:r>
+      <w:r>
+        <w:rPr>
+          <w:b/>
+          <w:bCs/>
+          <w:sz w:val="28"/>
+          <w:szCs w:val="28"/>
+          <w:lang w:val="ru-RU"/>
+        </w:rPr>
+        <w:t>журнале безопасности</w:t>
+      </w:r>
+      <w:r>
+        <w:rPr>
+          <w:sz w:val="28"/>
+          <w:szCs w:val="28"/>
+          <w:lang w:val="ru-RU"/>
+        </w:rPr>
+        <w:t xml:space="preserve"> Secret Net.</w:t>
+      </w:r>
     </w:p>
     <w:p>
       <w:pPr>
         <w:pStyle w:val="afff1"/>
         <w:spacing w:before="0" w:beforeAutospacing="0" w:after="0" w:afterAutospacing="0" w:line="360" w:lineRule="auto"/>
-        <w:ind w:firstLine="360"/>
+        <w:ind w:firstLine="709"/>
+        <w:jc w:val="both"/>
+        <w:rPr>
+          <w:sz w:val="28"/>
+          <w:szCs w:val="28"/>
+          <w:lang w:val="ru-RU"/>
+        </w:rPr>
+      </w:pPr>
+      <w:r>
+        <w:rPr>
+          <w:sz w:val="28"/>
+          <w:szCs w:val="28"/>
+          <w:lang w:val="ru-RU"/>
+        </w:rPr>
+        <w:t>Администратор может просматривать логи, отслеживать попытки запуска неразрешённых программ и формировать отчёты для анализа.</w:t>
+      </w:r>
+    </w:p>
+    <w:p>
+      <w:pPr>
+        <w:pStyle w:val="2"/>
+        <w:rPr>
+          <w:rFonts w:cs="Times New Roman"/>
+          <w:sz w:val="28"/>
+          <w:szCs w:val="28"/>
+        </w:rPr>
+      </w:pPr>
+      <w:bookmarkStart w:id="8" w:name="_Toc213604726"/>
+      <w:r>
+        <w:rPr>
+          <w:rFonts w:cs="Times New Roman"/>
+          <w:sz w:val="28"/>
+          <w:szCs w:val="28"/>
+        </w:rPr>
+        <w:lastRenderedPageBreak/>
+        <w:t>Преимущества и ограничения ЗПС</w:t>
+      </w:r>
+      <w:bookmarkEnd w:id="8"/>
+    </w:p>
+    <w:p>
+      <w:pPr>
+        <w:pStyle w:val="afff1"/>
+        <w:spacing w:before="0" w:beforeAutospacing="0" w:after="0" w:afterAutospacing="0" w:line="360" w:lineRule="auto"/>
+        <w:ind w:firstLine="709"/>
         <w:jc w:val="both"/>
         <w:rPr>
           <w:sz w:val="28"/>
@@ -1848,9 +2036,13 @@
         <w:pStyle w:val="afff1"/>
         <w:numPr>
           <w:ilvl w:val="0"/>
-          <w:numId w:val="17"/>
+          <w:numId w:val="20"/>
         </w:numPr>
+        <w:tabs>
+          <w:tab w:val="clear" w:pos="720"/>
+        </w:tabs>
         <w:spacing w:before="0" w:beforeAutospacing="0" w:after="0" w:afterAutospacing="0" w:line="360" w:lineRule="auto"/>
+        <w:ind w:left="0" w:firstLine="709"/>
         <w:jc w:val="both"/>
         <w:rPr>
           <w:sz w:val="28"/>
@@ -1864,7 +2056,6 @@
           <w:szCs w:val="28"/>
           <w:lang w:val="ru-RU"/>
         </w:rPr>
-        <w:lastRenderedPageBreak/>
         <w:t>высокий уровень защиты от внедрения вредоносных программ;</w:t>
       </w:r>
     </w:p>
@@ -1873,9 +2064,13 @@
         <w:pStyle w:val="afff1"/>
         <w:numPr>
           <w:ilvl w:val="0"/>
-          <w:numId w:val="17"/>
+          <w:numId w:val="20"/>
         </w:numPr>
+        <w:tabs>
+          <w:tab w:val="clear" w:pos="720"/>
+        </w:tabs>
         <w:spacing w:before="0" w:beforeAutospacing="0" w:after="0" w:afterAutospacing="0" w:line="360" w:lineRule="auto"/>
+        <w:ind w:left="0" w:firstLine="709"/>
         <w:jc w:val="both"/>
         <w:rPr>
           <w:sz w:val="28"/>
@@ -1897,9 +2092,13 @@
         <w:pStyle w:val="afff1"/>
         <w:numPr>
           <w:ilvl w:val="0"/>
-          <w:numId w:val="17"/>
+          <w:numId w:val="20"/>
         </w:numPr>
+        <w:tabs>
+          <w:tab w:val="clear" w:pos="720"/>
+        </w:tabs>
         <w:spacing w:before="0" w:beforeAutospacing="0" w:after="0" w:afterAutospacing="0" w:line="360" w:lineRule="auto"/>
+        <w:ind w:left="0" w:firstLine="709"/>
         <w:jc w:val="both"/>
         <w:rPr>
           <w:sz w:val="28"/>
@@ -1920,7 +2119,7 @@
       <w:pPr>
         <w:pStyle w:val="afff1"/>
         <w:spacing w:before="0" w:beforeAutospacing="0" w:after="0" w:afterAutospacing="0" w:line="360" w:lineRule="auto"/>
-        <w:ind w:firstLine="360"/>
+        <w:ind w:firstLine="709"/>
         <w:jc w:val="both"/>
         <w:rPr>
           <w:sz w:val="28"/>
@@ -1942,9 +2141,13 @@
         <w:pStyle w:val="afff1"/>
         <w:numPr>
           <w:ilvl w:val="0"/>
-          <w:numId w:val="18"/>
+          <w:numId w:val="20"/>
         </w:numPr>
+        <w:tabs>
+          <w:tab w:val="clear" w:pos="720"/>
+        </w:tabs>
         <w:spacing w:before="0" w:beforeAutospacing="0" w:after="0" w:afterAutospacing="0" w:line="360" w:lineRule="auto"/>
+        <w:ind w:left="0" w:firstLine="709"/>
         <w:jc w:val="both"/>
         <w:rPr>
           <w:sz w:val="28"/>
@@ -1966,9 +2169,13 @@
         <w:pStyle w:val="afff1"/>
         <w:numPr>
           <w:ilvl w:val="0"/>
-          <w:numId w:val="18"/>
+          <w:numId w:val="20"/>
         </w:numPr>
+        <w:tabs>
+          <w:tab w:val="clear" w:pos="720"/>
+        </w:tabs>
         <w:spacing w:before="0" w:beforeAutospacing="0" w:after="0" w:afterAutospacing="0" w:line="360" w:lineRule="auto"/>
+        <w:ind w:left="0" w:firstLine="709"/>
         <w:jc w:val="both"/>
         <w:rPr>
           <w:sz w:val="28"/>
@@ -1990,9 +2197,13 @@
         <w:pStyle w:val="afff1"/>
         <w:numPr>
           <w:ilvl w:val="0"/>
-          <w:numId w:val="18"/>
+          <w:numId w:val="20"/>
         </w:numPr>
+        <w:tabs>
+          <w:tab w:val="clear" w:pos="720"/>
+        </w:tabs>
         <w:spacing w:before="0" w:beforeAutospacing="0" w:after="0" w:afterAutospacing="0" w:line="360" w:lineRule="auto"/>
+        <w:ind w:left="0" w:firstLine="709"/>
         <w:jc w:val="both"/>
         <w:rPr>
           <w:sz w:val="28"/>
@@ -3237,6 +3448,155 @@
     </w:lvl>
   </w:abstractNum>
   <w:abstractNum w:abstractNumId="8" w15:restartNumberingAfterBreak="0">
+    <w:nsid w:val="47183923"/>
+    <w:multiLevelType w:val="multilevel"/>
+    <w:tmpl w:val="4AB803C0"/>
+    <w:lvl w:ilvl="0">
+      <w:start w:val="1"/>
+      <w:numFmt w:val="bullet"/>
+      <w:lvlText w:val=""/>
+      <w:lvlJc w:val="left"/>
+      <w:pPr>
+        <w:tabs>
+          <w:tab w:val="num" w:pos="720"/>
+        </w:tabs>
+        <w:ind w:left="720" w:hanging="360"/>
+      </w:pPr>
+      <w:rPr>
+        <w:rFonts w:ascii="Symbol" w:hAnsi="Symbol" w:hint="default"/>
+        <w:sz w:val="20"/>
+      </w:rPr>
+    </w:lvl>
+    <w:lvl w:ilvl="1" w:tentative="1">
+      <w:start w:val="1"/>
+      <w:numFmt w:val="bullet"/>
+      <w:lvlText w:val="o"/>
+      <w:lvlJc w:val="left"/>
+      <w:pPr>
+        <w:tabs>
+          <w:tab w:val="num" w:pos="1440"/>
+        </w:tabs>
+        <w:ind w:left="1440" w:hanging="360"/>
+      </w:pPr>
+      <w:rPr>
+        <w:rFonts w:ascii="Courier New" w:hAnsi="Courier New" w:hint="default"/>
+        <w:sz w:val="20"/>
+      </w:rPr>
+    </w:lvl>
+    <w:lvl w:ilvl="2" w:tentative="1">
+      <w:start w:val="1"/>
+      <w:numFmt w:val="bullet"/>
+      <w:lvlText w:val=""/>
+      <w:lvlJc w:val="left"/>
+      <w:pPr>
+        <w:tabs>
+          <w:tab w:val="num" w:pos="2160"/>
+        </w:tabs>
+        <w:ind w:left="2160" w:hanging="360"/>
+      </w:pPr>
+      <w:rPr>
+        <w:rFonts w:ascii="Wingdings" w:hAnsi="Wingdings" w:hint="default"/>
+        <w:sz w:val="20"/>
+      </w:rPr>
+    </w:lvl>
+    <w:lvl w:ilvl="3" w:tentative="1">
+      <w:start w:val="1"/>
+      <w:numFmt w:val="bullet"/>
+      <w:lvlText w:val=""/>
+      <w:lvlJc w:val="left"/>
+      <w:pPr>
+        <w:tabs>
+          <w:tab w:val="num" w:pos="2880"/>
+        </w:tabs>
+        <w:ind w:left="2880" w:hanging="360"/>
+      </w:pPr>
+      <w:rPr>
+        <w:rFonts w:ascii="Wingdings" w:hAnsi="Wingdings" w:hint="default"/>
+        <w:sz w:val="20"/>
+      </w:rPr>
+    </w:lvl>
+    <w:lvl w:ilvl="4" w:tentative="1">
+      <w:start w:val="1"/>
+      <w:numFmt w:val="bullet"/>
+      <w:lvlText w:val=""/>
+      <w:lvlJc w:val="left"/>
+      <w:pPr>
+        <w:tabs>
+          <w:tab w:val="num" w:pos="3600"/>
+        </w:tabs>
+        <w:ind w:left="3600" w:hanging="360"/>
+      </w:pPr>
+      <w:rPr>
+        <w:rFonts w:ascii="Wingdings" w:hAnsi="Wingdings" w:hint="default"/>
+        <w:sz w:val="20"/>
+      </w:rPr>
+    </w:lvl>
+    <w:lvl w:ilvl="5" w:tentative="1">
+      <w:start w:val="1"/>
+      <w:numFmt w:val="bullet"/>
+      <w:lvlText w:val=""/>
+      <w:lvlJc w:val="left"/>
+      <w:pPr>
+        <w:tabs>
+          <w:tab w:val="num" w:pos="4320"/>
+        </w:tabs>
+        <w:ind w:left="4320" w:hanging="360"/>
+      </w:pPr>
+      <w:rPr>
+        <w:rFonts w:ascii="Wingdings" w:hAnsi="Wingdings" w:hint="default"/>
+        <w:sz w:val="20"/>
+      </w:rPr>
+    </w:lvl>
+    <w:lvl w:ilvl="6" w:tentative="1">
+      <w:start w:val="1"/>
+      <w:numFmt w:val="bullet"/>
+      <w:lvlText w:val=""/>
+      <w:lvlJc w:val="left"/>
+      <w:pPr>
+        <w:tabs>
+          <w:tab w:val="num" w:pos="5040"/>
+        </w:tabs>
+        <w:ind w:left="5040" w:hanging="360"/>
+      </w:pPr>
+      <w:rPr>
+        <w:rFonts w:ascii="Wingdings" w:hAnsi="Wingdings" w:hint="default"/>
+        <w:sz w:val="20"/>
+      </w:rPr>
+    </w:lvl>
+    <w:lvl w:ilvl="7" w:tentative="1">
+      <w:start w:val="1"/>
+      <w:numFmt w:val="bullet"/>
+      <w:lvlText w:val=""/>
+      <w:lvlJc w:val="left"/>
+      <w:pPr>
+        <w:tabs>
+          <w:tab w:val="num" w:pos="5760"/>
+        </w:tabs>
+        <w:ind w:left="5760" w:hanging="360"/>
+      </w:pPr>
+      <w:rPr>
+        <w:rFonts w:ascii="Wingdings" w:hAnsi="Wingdings" w:hint="default"/>
+        <w:sz w:val="20"/>
+      </w:rPr>
+    </w:lvl>
+    <w:lvl w:ilvl="8" w:tentative="1">
+      <w:start w:val="1"/>
+      <w:numFmt w:val="bullet"/>
+      <w:lvlText w:val=""/>
+      <w:lvlJc w:val="left"/>
+      <w:pPr>
+        <w:tabs>
+          <w:tab w:val="num" w:pos="6480"/>
+        </w:tabs>
+        <w:ind w:left="6480" w:hanging="360"/>
+      </w:pPr>
+      <w:rPr>
+        <w:rFonts w:ascii="Wingdings" w:hAnsi="Wingdings" w:hint="default"/>
+        <w:sz w:val="20"/>
+      </w:rPr>
+    </w:lvl>
+  </w:abstractNum>
+  <w:abstractNum w:abstractNumId="9" w15:restartNumberingAfterBreak="0">
     <w:nsid w:val="47375832"/>
     <w:multiLevelType w:val="multilevel"/>
     <w:tmpl w:val="0BC86952"/>
@@ -3409,7 +3769,7 @@
       </w:rPr>
     </w:lvl>
   </w:abstractNum>
-  <w:abstractNum w:abstractNumId="9" w15:restartNumberingAfterBreak="0">
+  <w:abstractNum w:abstractNumId="10" w15:restartNumberingAfterBreak="0">
     <w:nsid w:val="4EEE4A86"/>
     <w:multiLevelType w:val="hybridMultilevel"/>
     <w:tmpl w:val="F2AEBAF8"/>
@@ -3500,7 +3860,7 @@
       </w:pPr>
     </w:lvl>
   </w:abstractNum>
-  <w:abstractNum w:abstractNumId="10" w15:restartNumberingAfterBreak="0">
+  <w:abstractNum w:abstractNumId="11" w15:restartNumberingAfterBreak="0">
     <w:nsid w:val="508C62D2"/>
     <w:multiLevelType w:val="multilevel"/>
     <w:tmpl w:val="A5205218"/>
@@ -3649,7 +4009,7 @@
       </w:rPr>
     </w:lvl>
   </w:abstractNum>
-  <w:abstractNum w:abstractNumId="11" w15:restartNumberingAfterBreak="0">
+  <w:abstractNum w:abstractNumId="12" w15:restartNumberingAfterBreak="0">
     <w:nsid w:val="52BA648A"/>
     <w:multiLevelType w:val="multilevel"/>
     <w:tmpl w:val="862E0FC0"/>
@@ -3798,7 +4158,7 @@
       </w:rPr>
     </w:lvl>
   </w:abstractNum>
-  <w:abstractNum w:abstractNumId="12" w15:restartNumberingAfterBreak="0">
+  <w:abstractNum w:abstractNumId="13" w15:restartNumberingAfterBreak="0">
     <w:nsid w:val="60450697"/>
     <w:multiLevelType w:val="multilevel"/>
     <w:tmpl w:val="3B20ACD6"/>
@@ -3929,7 +4289,7 @@
       </w:rPr>
     </w:lvl>
   </w:abstractNum>
-  <w:abstractNum w:abstractNumId="13" w15:restartNumberingAfterBreak="0">
+  <w:abstractNum w:abstractNumId="14" w15:restartNumberingAfterBreak="0">
     <w:nsid w:val="67E514DC"/>
     <w:multiLevelType w:val="multilevel"/>
     <w:tmpl w:val="F18653DE"/>
@@ -4042,7 +4402,156 @@
       </w:pPr>
     </w:lvl>
   </w:abstractNum>
-  <w:abstractNum w:abstractNumId="14" w15:restartNumberingAfterBreak="0">
+  <w:abstractNum w:abstractNumId="15" w15:restartNumberingAfterBreak="0">
+    <w:nsid w:val="6A0631A5"/>
+    <w:multiLevelType w:val="multilevel"/>
+    <w:tmpl w:val="A074FD74"/>
+    <w:lvl w:ilvl="0">
+      <w:start w:val="1"/>
+      <w:numFmt w:val="bullet"/>
+      <w:lvlText w:val=""/>
+      <w:lvlJc w:val="left"/>
+      <w:pPr>
+        <w:tabs>
+          <w:tab w:val="num" w:pos="720"/>
+        </w:tabs>
+        <w:ind w:left="720" w:hanging="360"/>
+      </w:pPr>
+      <w:rPr>
+        <w:rFonts w:ascii="Symbol" w:hAnsi="Symbol" w:hint="default"/>
+        <w:sz w:val="20"/>
+      </w:rPr>
+    </w:lvl>
+    <w:lvl w:ilvl="1" w:tentative="1">
+      <w:start w:val="1"/>
+      <w:numFmt w:val="bullet"/>
+      <w:lvlText w:val="o"/>
+      <w:lvlJc w:val="left"/>
+      <w:pPr>
+        <w:tabs>
+          <w:tab w:val="num" w:pos="1440"/>
+        </w:tabs>
+        <w:ind w:left="1440" w:hanging="360"/>
+      </w:pPr>
+      <w:rPr>
+        <w:rFonts w:ascii="Courier New" w:hAnsi="Courier New" w:hint="default"/>
+        <w:sz w:val="20"/>
+      </w:rPr>
+    </w:lvl>
+    <w:lvl w:ilvl="2" w:tentative="1">
+      <w:start w:val="1"/>
+      <w:numFmt w:val="bullet"/>
+      <w:lvlText w:val=""/>
+      <w:lvlJc w:val="left"/>
+      <w:pPr>
+        <w:tabs>
+          <w:tab w:val="num" w:pos="2160"/>
+        </w:tabs>
+        <w:ind w:left="2160" w:hanging="360"/>
+      </w:pPr>
+      <w:rPr>
+        <w:rFonts w:ascii="Wingdings" w:hAnsi="Wingdings" w:hint="default"/>
+        <w:sz w:val="20"/>
+      </w:rPr>
+    </w:lvl>
+    <w:lvl w:ilvl="3" w:tentative="1">
+      <w:start w:val="1"/>
+      <w:numFmt w:val="bullet"/>
+      <w:lvlText w:val=""/>
+      <w:lvlJc w:val="left"/>
+      <w:pPr>
+        <w:tabs>
+          <w:tab w:val="num" w:pos="2880"/>
+        </w:tabs>
+        <w:ind w:left="2880" w:hanging="360"/>
+      </w:pPr>
+      <w:rPr>
+        <w:rFonts w:ascii="Wingdings" w:hAnsi="Wingdings" w:hint="default"/>
+        <w:sz w:val="20"/>
+      </w:rPr>
+    </w:lvl>
+    <w:lvl w:ilvl="4" w:tentative="1">
+      <w:start w:val="1"/>
+      <w:numFmt w:val="bullet"/>
+      <w:lvlText w:val=""/>
+      <w:lvlJc w:val="left"/>
+      <w:pPr>
+        <w:tabs>
+          <w:tab w:val="num" w:pos="3600"/>
+        </w:tabs>
+        <w:ind w:left="3600" w:hanging="360"/>
+      </w:pPr>
+      <w:rPr>
+        <w:rFonts w:ascii="Wingdings" w:hAnsi="Wingdings" w:hint="default"/>
+        <w:sz w:val="20"/>
+      </w:rPr>
+    </w:lvl>
+    <w:lvl w:ilvl="5" w:tentative="1">
+      <w:start w:val="1"/>
+      <w:numFmt w:val="bullet"/>
+      <w:lvlText w:val=""/>
+      <w:lvlJc w:val="left"/>
+      <w:pPr>
+        <w:tabs>
+          <w:tab w:val="num" w:pos="4320"/>
+        </w:tabs>
+        <w:ind w:left="4320" w:hanging="360"/>
+      </w:pPr>
+      <w:rPr>
+        <w:rFonts w:ascii="Wingdings" w:hAnsi="Wingdings" w:hint="default"/>
+        <w:sz w:val="20"/>
+      </w:rPr>
+    </w:lvl>
+    <w:lvl w:ilvl="6" w:tentative="1">
+      <w:start w:val="1"/>
+      <w:numFmt w:val="bullet"/>
+      <w:lvlText w:val=""/>
+      <w:lvlJc w:val="left"/>
+      <w:pPr>
+        <w:tabs>
+          <w:tab w:val="num" w:pos="5040"/>
+        </w:tabs>
+        <w:ind w:left="5040" w:hanging="360"/>
+      </w:pPr>
+      <w:rPr>
+        <w:rFonts w:ascii="Wingdings" w:hAnsi="Wingdings" w:hint="default"/>
+        <w:sz w:val="20"/>
+      </w:rPr>
+    </w:lvl>
+    <w:lvl w:ilvl="7" w:tentative="1">
+      <w:start w:val="1"/>
+      <w:numFmt w:val="bullet"/>
+      <w:lvlText w:val=""/>
+      <w:lvlJc w:val="left"/>
+      <w:pPr>
+        <w:tabs>
+          <w:tab w:val="num" w:pos="5760"/>
+        </w:tabs>
+        <w:ind w:left="5760" w:hanging="360"/>
+      </w:pPr>
+      <w:rPr>
+        <w:rFonts w:ascii="Wingdings" w:hAnsi="Wingdings" w:hint="default"/>
+        <w:sz w:val="20"/>
+      </w:rPr>
+    </w:lvl>
+    <w:lvl w:ilvl="8" w:tentative="1">
+      <w:start w:val="1"/>
+      <w:numFmt w:val="bullet"/>
+      <w:lvlText w:val=""/>
+      <w:lvlJc w:val="left"/>
+      <w:pPr>
+        <w:tabs>
+          <w:tab w:val="num" w:pos="6480"/>
+        </w:tabs>
+        <w:ind w:left="6480" w:hanging="360"/>
+      </w:pPr>
+      <w:rPr>
+        <w:rFonts w:ascii="Wingdings" w:hAnsi="Wingdings" w:hint="default"/>
+        <w:sz w:val="20"/>
+      </w:rPr>
+    </w:lvl>
+  </w:abstractNum>
+  <w:abstractNum w:abstractNumId="16" w15:restartNumberingAfterBreak="0">
     <w:nsid w:val="6DD710B8"/>
     <w:multiLevelType w:val="multilevel"/>
     <w:tmpl w:val="1B54B4AC"/>
@@ -4156,7 +4665,7 @@
       </w:rPr>
     </w:lvl>
   </w:abstractNum>
-  <w:abstractNum w:abstractNumId="15" w15:restartNumberingAfterBreak="0">
+  <w:abstractNum w:abstractNumId="17" w15:restartNumberingAfterBreak="0">
     <w:nsid w:val="6E667D24"/>
     <w:multiLevelType w:val="hybridMultilevel"/>
     <w:tmpl w:val="6122CEAE"/>
@@ -4247,7 +4756,7 @@
       </w:pPr>
     </w:lvl>
   </w:abstractNum>
-  <w:abstractNum w:abstractNumId="16" w15:restartNumberingAfterBreak="0">
+  <w:abstractNum w:abstractNumId="18" w15:restartNumberingAfterBreak="0">
     <w:nsid w:val="6E771858"/>
     <w:multiLevelType w:val="hybridMultilevel"/>
     <w:tmpl w:val="EDAED95E"/>
@@ -4338,13 +4847,13 @@
     </w:lvl>
   </w:abstractNum>
   <w:num w:numId="1" w16cid:durableId="1851795486">
-    <w:abstractNumId w:val="14"/>
+    <w:abstractNumId w:val="16"/>
   </w:num>
   <w:num w:numId="2" w16cid:durableId="806050899">
     <w:abstractNumId w:val="0"/>
   </w:num>
   <w:num w:numId="3" w16cid:durableId="1543128203">
-    <w:abstractNumId w:val="16"/>
+    <w:abstractNumId w:val="18"/>
   </w:num>
   <w:num w:numId="4" w16cid:durableId="916942994">
     <w:abstractNumId w:val="6"/>
@@ -4353,16 +4862,16 @@
     <w:abstractNumId w:val="1"/>
   </w:num>
   <w:num w:numId="6" w16cid:durableId="519398054">
+    <w:abstractNumId w:val="10"/>
+  </w:num>
+  <w:num w:numId="7" w16cid:durableId="1695228878">
+    <w:abstractNumId w:val="17"/>
+  </w:num>
+  <w:num w:numId="8" w16cid:durableId="201064876">
     <w:abstractNumId w:val="9"/>
   </w:num>
-  <w:num w:numId="7" w16cid:durableId="1695228878">
-    <w:abstractNumId w:val="15"/>
-  </w:num>
-  <w:num w:numId="8" w16cid:durableId="201064876">
-    <w:abstractNumId w:val="8"/>
-  </w:num>
   <w:num w:numId="9" w16cid:durableId="1053430697">
-    <w:abstractNumId w:val="8"/>
+    <w:abstractNumId w:val="9"/>
     <w:lvlOverride w:ilvl="0">
       <w:startOverride w:val="1"/>
     </w:lvlOverride>
@@ -4392,19 +4901,19 @@
     </w:lvlOverride>
   </w:num>
   <w:num w:numId="10" w16cid:durableId="523323846">
-    <w:abstractNumId w:val="12"/>
+    <w:abstractNumId w:val="13"/>
   </w:num>
   <w:num w:numId="11" w16cid:durableId="813183868">
     <w:abstractNumId w:val="3"/>
   </w:num>
   <w:num w:numId="12" w16cid:durableId="1654137088">
-    <w:abstractNumId w:val="13"/>
+    <w:abstractNumId w:val="14"/>
   </w:num>
   <w:num w:numId="13" w16cid:durableId="103887045">
     <w:abstractNumId w:val="7"/>
   </w:num>
   <w:num w:numId="14" w16cid:durableId="1818066551">
-    <w:abstractNumId w:val="10"/>
+    <w:abstractNumId w:val="11"/>
   </w:num>
   <w:num w:numId="15" w16cid:durableId="608240646">
     <w:abstractNumId w:val="2"/>
@@ -4416,7 +4925,13 @@
     <w:abstractNumId w:val="4"/>
   </w:num>
   <w:num w:numId="18" w16cid:durableId="1064064797">
-    <w:abstractNumId w:val="11"/>
+    <w:abstractNumId w:val="12"/>
+  </w:num>
+  <w:num w:numId="19" w16cid:durableId="908929030">
+    <w:abstractNumId w:val="8"/>
+  </w:num>
+  <w:num w:numId="20" w16cid:durableId="1313674896">
+    <w:abstractNumId w:val="15"/>
   </w:num>
   <w:numIdMacAtCleanup w:val="8"/>
 </w:numbering>

</xml_diff>

<commit_message>
lab 1 for money done
</commit_message>
<xml_diff>
--- a/Программно-аппаратные средства защиты информации/Курсовая работа/КР_Бардышев_А_А_N3346.docx
+++ b/Программно-аппаратные средства защиты информации/Курсовая работа/КР_Бардышев_А_А_N3346.docx
@@ -512,6 +512,8 @@
     <w:p>
       <w:pPr>
         <w:pStyle w:val="aff4"/>
+        <w:spacing w:before="0" w:after="0"/>
+        <w:ind w:left="0" w:right="0"/>
         <w:rPr>
           <w:rFonts w:cs="Times New Roman"/>
           <w:sz w:val="28"/>
@@ -537,17 +539,19 @@
       </w:pPr>
       <w:r>
         <w:rPr>
-          <w:sz w:val="28"/>
-          <w:szCs w:val="28"/>
-        </w:rPr>
-        <w:t>Актуальность темы заключается в необходимости обеспечения доверенной среды функционирования автоматизированных рабочих мест и предотвращения внедрения вредоносного кода</w:t>
-      </w:r>
-      <w:r>
-        <w:rPr>
-          <w:sz w:val="28"/>
-          <w:szCs w:val="28"/>
-        </w:rPr>
-        <w:t>.</w:t>
+          <w:b/>
+          <w:bCs/>
+          <w:sz w:val="28"/>
+          <w:szCs w:val="28"/>
+        </w:rPr>
+        <w:t>Актуальность</w:t>
+      </w:r>
+      <w:r>
+        <w:rPr>
+          <w:sz w:val="28"/>
+          <w:szCs w:val="28"/>
+        </w:rPr>
+        <w:t xml:space="preserve"> темы заключается в необходимости обеспечения доверенной среды функционирования автоматизированных рабочих мест и предотвращения внедрения вредоносного кода.</w:t>
       </w:r>
     </w:p>
     <w:p>
@@ -662,7 +666,6 @@
         </w:numPr>
         <w:tabs>
           <w:tab w:val="clear" w:pos="720"/>
-          <w:tab w:val="num" w:pos="360"/>
         </w:tabs>
         <w:spacing w:before="0" w:beforeAutospacing="0" w:after="0" w:afterAutospacing="0" w:line="360" w:lineRule="auto"/>
         <w:ind w:left="0" w:firstLine="709"/>
@@ -752,7 +755,6 @@
         </w:numPr>
         <w:tabs>
           <w:tab w:val="clear" w:pos="720"/>
-          <w:tab w:val="num" w:pos="360"/>
         </w:tabs>
         <w:spacing w:before="0" w:beforeAutospacing="0" w:after="0" w:afterAutospacing="0" w:line="360" w:lineRule="auto"/>
         <w:ind w:left="0" w:firstLine="709"/>
@@ -797,7 +799,6 @@
         </w:numPr>
         <w:tabs>
           <w:tab w:val="clear" w:pos="720"/>
-          <w:tab w:val="num" w:pos="360"/>
         </w:tabs>
         <w:spacing w:before="0" w:beforeAutospacing="0" w:after="0" w:afterAutospacing="0" w:line="360" w:lineRule="auto"/>
         <w:ind w:left="0" w:firstLine="709"/>
@@ -845,6 +846,8 @@
     <w:p>
       <w:pPr>
         <w:pStyle w:val="1"/>
+        <w:spacing w:before="0" w:after="0"/>
+        <w:ind w:left="0" w:right="0"/>
         <w:rPr>
           <w:rFonts w:cs="Times New Roman"/>
           <w:sz w:val="28"/>
@@ -952,6 +955,8 @@
     <w:p>
       <w:pPr>
         <w:pStyle w:val="2"/>
+        <w:spacing w:before="0" w:after="0"/>
+        <w:ind w:left="0" w:right="0" w:firstLine="709"/>
         <w:rPr>
           <w:rFonts w:cs="Times New Roman"/>
           <w:sz w:val="28"/>
@@ -1154,6 +1159,8 @@
     <w:p>
       <w:pPr>
         <w:pStyle w:val="2"/>
+        <w:spacing w:before="0" w:after="0"/>
+        <w:ind w:left="0" w:right="0" w:firstLine="709"/>
         <w:rPr>
           <w:rFonts w:cs="Times New Roman"/>
           <w:sz w:val="28"/>
@@ -1174,6 +1181,8 @@
     <w:p>
       <w:pPr>
         <w:pStyle w:val="3"/>
+        <w:spacing w:before="0" w:after="0"/>
+        <w:ind w:left="0" w:right="0" w:firstLine="709"/>
         <w:rPr>
           <w:rFonts w:cs="Times New Roman"/>
           <w:sz w:val="28"/>
@@ -1265,7 +1274,6 @@
           <w:szCs w:val="28"/>
           <w:lang w:val="ru-RU"/>
         </w:rPr>
-        <w:lastRenderedPageBreak/>
         <w:t>провести проверку на отсутствие вредоносного ПО;</w:t>
       </w:r>
     </w:p>
@@ -1300,6 +1308,8 @@
     <w:p>
       <w:pPr>
         <w:pStyle w:val="3"/>
+        <w:spacing w:before="0" w:after="0"/>
+        <w:ind w:left="0" w:right="0"/>
         <w:rPr>
           <w:rFonts w:cs="Times New Roman"/>
           <w:sz w:val="28"/>
@@ -1313,6 +1323,7 @@
           <w:sz w:val="28"/>
           <w:szCs w:val="28"/>
         </w:rPr>
+        <w:lastRenderedPageBreak/>
         <w:t>Формирование доверенного списка</w:t>
       </w:r>
       <w:bookmarkEnd w:id="5"/>
@@ -1578,6 +1589,8 @@
     <w:p>
       <w:pPr>
         <w:pStyle w:val="3"/>
+        <w:spacing w:before="0" w:after="0"/>
+        <w:ind w:left="0" w:right="0"/>
         <w:rPr>
           <w:rFonts w:cs="Times New Roman"/>
           <w:sz w:val="28"/>
@@ -1735,6 +1748,8 @@
     <w:p>
       <w:pPr>
         <w:pStyle w:val="3"/>
+        <w:spacing w:before="0" w:after="0"/>
+        <w:ind w:left="0" w:right="0"/>
         <w:rPr>
           <w:rFonts w:cs="Times New Roman"/>
           <w:sz w:val="28"/>
@@ -1815,6 +1830,8 @@
     <w:p>
       <w:pPr>
         <w:pStyle w:val="2"/>
+        <w:spacing w:before="0" w:after="0"/>
+        <w:ind w:left="0" w:right="0"/>
         <w:rPr>
           <w:rFonts w:cs="Times New Roman"/>
           <w:sz w:val="28"/>
@@ -1828,7 +1845,6 @@
           <w:sz w:val="28"/>
           <w:szCs w:val="28"/>
         </w:rPr>
-        <w:lastRenderedPageBreak/>
         <w:t>Преимущества и ограничения ЗПС</w:t>
       </w:r>
       <w:bookmarkEnd w:id="8"/>
@@ -1960,6 +1976,7 @@
           <w:szCs w:val="28"/>
           <w:lang w:val="ru-RU"/>
         </w:rPr>
+        <w:lastRenderedPageBreak/>
         <w:t>Ограничения:</w:t>
       </w:r>
     </w:p>
@@ -2049,30 +2066,6 @@
     </w:p>
     <w:p>
       <w:pPr>
-        <w:pStyle w:val="afff1"/>
-        <w:spacing w:line="360" w:lineRule="auto"/>
-        <w:jc w:val="both"/>
-        <w:rPr>
-          <w:sz w:val="28"/>
-          <w:szCs w:val="28"/>
-          <w:lang w:val="ru-RU"/>
-        </w:rPr>
-      </w:pPr>
-    </w:p>
-    <w:p>
-      <w:pPr>
-        <w:pStyle w:val="afff1"/>
-        <w:spacing w:line="360" w:lineRule="auto"/>
-        <w:jc w:val="both"/>
-        <w:rPr>
-          <w:sz w:val="28"/>
-          <w:szCs w:val="28"/>
-          <w:lang w:val="ru-RU"/>
-        </w:rPr>
-      </w:pPr>
-    </w:p>
-    <w:p>
-      <w:pPr>
         <w:pStyle w:val="aff4"/>
         <w:rPr>
           <w:rFonts w:cs="Times New Roman"/>
@@ -2102,7 +2095,21 @@
           <w:sz w:val="28"/>
           <w:szCs w:val="28"/>
         </w:rPr>
-        <w:t xml:space="preserve">В ходе работы были рассмотрены основные функции и принципы настройки подсистемы </w:t>
+        <w:t xml:space="preserve">В ходе работы были </w:t>
+      </w:r>
+      <w:r>
+        <w:rPr>
+          <w:sz w:val="28"/>
+          <w:szCs w:val="28"/>
+        </w:rPr>
+        <w:t xml:space="preserve">изучены </w:t>
+      </w:r>
+      <w:r>
+        <w:rPr>
+          <w:sz w:val="28"/>
+          <w:szCs w:val="28"/>
+        </w:rPr>
+        <w:t xml:space="preserve">основные функции и принципы настройки подсистемы </w:t>
       </w:r>
       <w:r>
         <w:rPr>

</xml_diff>